<commit_message>
Added whole page structure
</commit_message>
<xml_diff>
--- a/assets/adler_natasha_data_Vis_pt1.docx
+++ b/assets/adler_natasha_data_Vis_pt1.docx
@@ -19,12 +19,7 @@
     <w:p/>
     <w:p>
       <w:r>
-        <w:t>Canada is one of the best Olymp</w:t>
-      </w:r>
-      <w:bookmarkStart w:id="0" w:name="_GoBack"/>
-      <w:bookmarkEnd w:id="0"/>
-      <w:r>
-        <w:t>ic teams. I will showcase this through, medals won overal</w:t>
+        <w:t>Canada is one of the best Olympic teams. I will showcase this through, medals won overal</w:t>
       </w:r>
       <w:r>
         <w:t>l</w:t>
@@ -201,7 +196,13 @@
         </w:numPr>
       </w:pPr>
       <w:r>
-        <w:t>Top ten medal count based on all sports and all years</w:t>
+        <w:t xml:space="preserve">Top ten </w:t>
+      </w:r>
+      <w:r>
+        <w:t xml:space="preserve">country </w:t>
+      </w:r>
+      <w:r>
+        <w:t>medal count based on all sports and all years</w:t>
       </w:r>
     </w:p>
     <w:p>
@@ -237,6 +238,9 @@
         </w:numPr>
       </w:pPr>
       <w:r>
+        <w:t xml:space="preserve">Total </w:t>
+      </w:r>
+      <w:r>
         <w:t>M</w:t>
       </w:r>
       <w:r>
@@ -244,42 +248,6 @@
       </w:r>
       <w:r>
         <w:t xml:space="preserve"> </w:t>
-      </w:r>
-    </w:p>
-    <w:p>
-      <w:pPr>
-        <w:pStyle w:val="ListParagraph"/>
-        <w:numPr>
-          <w:ilvl w:val="0"/>
-          <w:numId w:val="3"/>
-        </w:numPr>
-      </w:pPr>
-      <w:r>
-        <w:t>Gold</w:t>
-      </w:r>
-    </w:p>
-    <w:p>
-      <w:pPr>
-        <w:pStyle w:val="ListParagraph"/>
-        <w:numPr>
-          <w:ilvl w:val="0"/>
-          <w:numId w:val="3"/>
-        </w:numPr>
-      </w:pPr>
-      <w:r>
-        <w:t>silver</w:t>
-      </w:r>
-    </w:p>
-    <w:p>
-      <w:pPr>
-        <w:pStyle w:val="ListParagraph"/>
-        <w:numPr>
-          <w:ilvl w:val="0"/>
-          <w:numId w:val="3"/>
-        </w:numPr>
-      </w:pPr>
-      <w:r>
-        <w:t>bronze</w:t>
       </w:r>
     </w:p>
     <w:p>
@@ -290,6 +258,8 @@
           <w:numId w:val="6"/>
         </w:numPr>
       </w:pPr>
+      <w:bookmarkStart w:id="0" w:name="_GoBack"/>
+      <w:bookmarkEnd w:id="0"/>
       <w:r>
         <w:t xml:space="preserve">Top two sports in comparison to top ten </w:t>
       </w:r>

</xml_diff>

<commit_message>
Added my wireframe, fixed the readme
</commit_message>
<xml_diff>
--- a/assets/adler_natasha_data_Vis_pt1.docx
+++ b/assets/adler_natasha_data_Vis_pt1.docx
@@ -64,22 +64,6 @@
         <w:rPr>
           <w:b/>
         </w:rPr>
-        <w:t>Data Analysis</w:t>
-      </w:r>
-    </w:p>
-    <w:p/>
-    <w:p/>
-    <w:p/>
-    <w:p>
-      <w:pPr>
-        <w:rPr>
-          <w:b/>
-        </w:rPr>
-      </w:pPr>
-      <w:r>
-        <w:rPr>
-          <w:b/>
-        </w:rPr>
         <w:t>What You intend to prove</w:t>
       </w:r>
     </w:p>
@@ -258,8 +242,6 @@
           <w:numId w:val="6"/>
         </w:numPr>
       </w:pPr>
-      <w:bookmarkStart w:id="0" w:name="_GoBack"/>
-      <w:bookmarkEnd w:id="0"/>
       <w:r>
         <w:t xml:space="preserve">Top two sports in comparison to top ten </w:t>
       </w:r>
@@ -295,13 +277,78 @@
       </w:r>
     </w:p>
     <w:p/>
+    <w:p/>
+    <w:p/>
+    <w:p/>
+    <w:p/>
+    <w:p/>
+    <w:p/>
+    <w:p/>
+    <w:p/>
+    <w:p/>
+    <w:p/>
+    <w:p/>
     <w:p>
       <w:r>
         <w:t>Illustrator Wireframe</w:t>
       </w:r>
+      <w:r>
+        <w:t>:</w:t>
+      </w:r>
+      <w:bookmarkStart w:id="0" w:name="_GoBack"/>
+      <w:bookmarkEnd w:id="0"/>
+    </w:p>
+    <w:p>
+      <w:r>
+        <w:rPr>
+          <w:noProof/>
+        </w:rPr>
+        <w:lastRenderedPageBreak/>
+        <w:drawing>
+          <wp:inline distT="0" distB="0" distL="0" distR="0" wp14:anchorId="48785B9A" wp14:editId="4CAF53F8">
+            <wp:extent cx="2129155" cy="8229600"/>
+            <wp:effectExtent l="0" t="0" r="4445" b="0"/>
+            <wp:docPr id="1" name="Picture 1"/>
+            <wp:cNvGraphicFramePr>
+              <a:graphicFrameLocks xmlns:a="http://schemas.openxmlformats.org/drawingml/2006/main" noChangeAspect="1"/>
+            </wp:cNvGraphicFramePr>
+            <a:graphic xmlns:a="http://schemas.openxmlformats.org/drawingml/2006/main">
+              <a:graphicData uri="http://schemas.openxmlformats.org/drawingml/2006/picture">
+                <pic:pic xmlns:pic="http://schemas.openxmlformats.org/drawingml/2006/picture">
+                  <pic:nvPicPr>
+                    <pic:cNvPr id="1" name="adler_natasha_dataVis_wireframe.png"/>
+                    <pic:cNvPicPr/>
+                  </pic:nvPicPr>
+                  <pic:blipFill>
+                    <a:blip r:embed="rId7" cstate="print">
+                      <a:extLst>
+                        <a:ext uri="{28A0092B-C50C-407E-A947-70E740481C1C}">
+                          <a14:useLocalDpi xmlns:a14="http://schemas.microsoft.com/office/drawing/2010/main" val="0"/>
+                        </a:ext>
+                      </a:extLst>
+                    </a:blip>
+                    <a:stretch>
+                      <a:fillRect/>
+                    </a:stretch>
+                  </pic:blipFill>
+                  <pic:spPr>
+                    <a:xfrm>
+                      <a:off x="0" y="0"/>
+                      <a:ext cx="2129155" cy="8229600"/>
+                    </a:xfrm>
+                    <a:prstGeom prst="rect">
+                      <a:avLst/>
+                    </a:prstGeom>
+                  </pic:spPr>
+                </pic:pic>
+              </a:graphicData>
+            </a:graphic>
+          </wp:inline>
+        </w:drawing>
+      </w:r>
     </w:p>
     <w:sectPr>
-      <w:headerReference w:type="default" r:id="rId7"/>
+      <w:headerReference w:type="default" r:id="rId8"/>
       <w:pgSz w:w="12240" w:h="15840"/>
       <w:pgMar w:top="1440" w:right="1440" w:bottom="1440" w:left="1440" w:header="708" w:footer="708" w:gutter="0"/>
       <w:cols w:space="708"/>

</xml_diff>